<commit_message>
added updated data description and new met_1_1.csv
</commit_message>
<xml_diff>
--- a/data/Data Description.docx
+++ b/data/Data Description.docx
@@ -1,8 +1,8 @@
 
 <file path=word/document.xml><?xml version="1.0" encoding="utf-8"?>
-<w:document xmlns:wpc="http://schemas.microsoft.com/office/word/2010/wordprocessingCanvas" xmlns:cx="http://schemas.microsoft.com/office/drawing/2014/chartex" xmlns:mc="http://schemas.openxmlformats.org/markup-compatibility/2006" xmlns:o="urn:schemas-microsoft-com:office:office" xmlns:r="http://schemas.openxmlformats.org/officeDocument/2006/relationships" xmlns:m="http://schemas.openxmlformats.org/officeDocument/2006/math" xmlns:v="urn:schemas-microsoft-com:vml" xmlns:wp14="http://schemas.microsoft.com/office/word/2010/wordprocessingDrawing" xmlns:wp="http://schemas.openxmlformats.org/drawingml/2006/wordprocessingDrawing" xmlns:w10="urn:schemas-microsoft-com:office:word" xmlns:w="http://schemas.openxmlformats.org/wordprocessingml/2006/main" xmlns:w14="http://schemas.microsoft.com/office/word/2010/wordml" xmlns:w15="http://schemas.microsoft.com/office/word/2012/wordml" xmlns:w16se="http://schemas.microsoft.com/office/word/2015/wordml/symex" xmlns:wpg="http://schemas.microsoft.com/office/word/2010/wordprocessingGroup" xmlns:wpi="http://schemas.microsoft.com/office/word/2010/wordprocessingInk" xmlns:wne="http://schemas.microsoft.com/office/word/2006/wordml" xmlns:wps="http://schemas.microsoft.com/office/word/2010/wordprocessingShape" mc:Ignorable="w14 w15 w16se wp14">
+<w:document xmlns:wpc="http://schemas.microsoft.com/office/word/2010/wordprocessingCanvas" xmlns:cx="http://schemas.microsoft.com/office/drawing/2014/chartex" xmlns:mc="http://schemas.openxmlformats.org/markup-compatibility/2006" xmlns:o="urn:schemas-microsoft-com:office:office" xmlns:r="http://schemas.openxmlformats.org/officeDocument/2006/relationships" xmlns:m="http://schemas.openxmlformats.org/officeDocument/2006/math" xmlns:v="urn:schemas-microsoft-com:vml" xmlns:wp14="http://schemas.microsoft.com/office/word/2010/wordprocessingDrawing" xmlns:wp="http://schemas.openxmlformats.org/drawingml/2006/wordprocessingDrawing" xmlns:w10="urn:schemas-microsoft-com:office:word" xmlns:w="http://schemas.openxmlformats.org/wordprocessingml/2006/main" xmlns:w14="http://schemas.microsoft.com/office/word/2010/wordml" xmlns:w15="http://schemas.microsoft.com/office/word/2012/wordml" xmlns:w16se="http://schemas.microsoft.com/office/word/2015/wordml/symex" xmlns:wpg="http://schemas.microsoft.com/office/word/2010/wordprocessingGroup" xmlns:wpi="http://schemas.microsoft.com/office/word/2010/wordprocessingInk" xmlns:wne="http://schemas.microsoft.com/office/word/2006/wordml" xmlns:wps="http://schemas.microsoft.com/office/word/2010/wordprocessingShape" xmlns:a="http://schemas.openxmlformats.org/drawingml/2006/main" xmlns:pic="http://schemas.openxmlformats.org/drawingml/2006/picture" mc:Ignorable="w14 w15 w16se wp14">
   <w:body>
-    <w:p>
+    <w:p xmlns:wp14="http://schemas.microsoft.com/office/word/2010/wordml" wp14:textId="77777777">
       <w:pPr>
         <w:rPr>
           <w:b/>
@@ -13,47 +13,335 @@
       </w:pPr>
       <w:r>
         <w:rPr>
-          <w:b/>
+          <w:b w:val="1"/>
+          <w:bCs w:val="1"/>
           <w:color w:val="C00000"/>
           <w:sz w:val="32"/>
+          <w:szCs w:val="32"/>
           <w:u w:val="single"/>
         </w:rPr>
         <w:t>Meteo</w:t>
       </w:r>
-      <w:bookmarkStart w:id="0" w:name="_GoBack"/>
-      <w:bookmarkEnd w:id="0"/>
-      <w:r>
-        <w:rPr>
-          <w:b/>
+      <w:r>
+        <w:rPr>
+          <w:b w:val="1"/>
+          <w:bCs w:val="1"/>
           <w:color w:val="C00000"/>
           <w:sz w:val="32"/>
+          <w:szCs w:val="32"/>
           <w:u w:val="single"/>
         </w:rPr>
         <w:t>rology Data</w:t>
       </w:r>
+      <w:bookmarkStart w:name="_GoBack" w:id="0"/>
+      <w:bookmarkEnd w:id="0"/>
+    </w:p>
+    <w:p xmlns:wp14="http://schemas.microsoft.com/office/word/2010/wordml" wp14:textId="4EBC56F2">
+      <w:pPr>
+        <w:pStyle w:val="Normal"/>
+        <w:bidi w:val="0"/>
+        <w:spacing w:before="0" w:beforeAutospacing="off" w:after="160" w:afterAutospacing="off" w:line="259" w:lineRule="auto"/>
+        <w:ind w:left="0" w:right="0"/>
+        <w:jc w:val="left"/>
+        <w:rPr>
+          <w:b w:val="1"/>
+          <w:bCs w:val="1"/>
+          <w:color w:val="C00000"/>
+          <w:sz w:val="32"/>
+          <w:szCs w:val="32"/>
+          <w:u w:val="single"/>
+        </w:rPr>
+      </w:pPr>
+      <w:r>
+        <w:rPr>
+          <w:b w:val="1"/>
+          <w:bCs w:val="1"/>
+          <w:color w:val="C00000"/>
+          <w:sz w:val="32"/>
+          <w:szCs w:val="32"/>
+          <w:u w:val="single"/>
+        </w:rPr>
+        <w:t>Instruction</w:t>
+      </w:r>
+    </w:p>
+    <w:p xmlns:wp14="http://schemas.microsoft.com/office/word/2010/wordml" wp14:textId="09B990DD">
+      <w:pPr>
+        <w:pStyle w:val="Normal"/>
+        <w:bidi w:val="0"/>
+        <w:spacing w:before="0" w:beforeAutospacing="off" w:after="160" w:afterAutospacing="off" w:line="259" w:lineRule="auto"/>
+        <w:ind w:left="0" w:right="0"/>
+        <w:jc w:val="left"/>
+        <w:rPr>
+          <w:b w:val="1"/>
+          <w:bCs w:val="1"/>
+          <w:i w:val="1"/>
+          <w:iCs w:val="1"/>
+          <w:color w:val="C00000"/>
+          <w:sz w:val="22"/>
+          <w:szCs w:val="22"/>
+          <w:u w:val="single"/>
+        </w:rPr>
+      </w:pPr>
+      <w:r>
+        <w:rPr>
+          <w:b w:val="1"/>
+          <w:bCs w:val="1"/>
+          <w:i w:val="1"/>
+          <w:iCs w:val="1"/>
+          <w:color w:val="C00000"/>
+          <w:sz w:val="24"/>
+          <w:szCs w:val="24"/>
+          <w:u w:val="single"/>
+        </w:rPr>
+        <w:t>Update, Nov 20</w:t>
+      </w:r>
+    </w:p>
+    <w:p xmlns:wp14="http://schemas.microsoft.com/office/word/2010/wordml" wp14:textId="59DC6F87">
+      <w:pPr>
+        <w:pStyle w:val="Normal"/>
+        <w:bidi w:val="0"/>
+        <w:spacing w:before="0" w:beforeAutospacing="off" w:after="160" w:afterAutospacing="off" w:line="259" w:lineRule="auto"/>
+        <w:ind w:left="0" w:right="0"/>
+        <w:jc w:val="left"/>
+      </w:pPr>
+      <w:r>
+        <w:rPr/>
+        <w:t xml:space="preserve">The new Met_1_1.csv file includes the distance to the nearest meteorology station for each link and the ID for the station. </w:t>
+      </w:r>
+    </w:p>
+    <w:p xmlns:wp14="http://schemas.microsoft.com/office/word/2010/wordml" wp14:textId="7D963673">
+      <w:pPr>
+        <w:pStyle w:val="Normal"/>
+        <w:bidi w:val="0"/>
+        <w:spacing w:before="0" w:beforeAutospacing="off" w:after="160" w:afterAutospacing="off" w:line="259" w:lineRule="auto"/>
+        <w:ind w:left="0" w:right="0"/>
+        <w:jc w:val="left"/>
+      </w:pPr>
+      <w:r>
+        <w:rPr/>
+        <w:t xml:space="preserve">The new file, also includes the X, Y coordinates for center, end, and start of each link. This way I believe you can map the links. If you have access to </w:t>
+      </w:r>
+      <w:proofErr w:type="gramStart"/>
+      <w:r>
+        <w:rPr/>
+        <w:t>ArcGIS</w:t>
+      </w:r>
+      <w:proofErr w:type="gramEnd"/>
+      <w:r>
+        <w:rPr/>
+        <w:t xml:space="preserve"> I can send you the shape file.</w:t>
+      </w:r>
+    </w:p>
+    <w:p xmlns:wp14="http://schemas.microsoft.com/office/word/2010/wordml" wp14:textId="25F4E33B">
+      <w:pPr>
+        <w:pStyle w:val="ListParagraph"/>
+        <w:numPr>
+          <w:ilvl w:val="0"/>
+          <w:numId w:val="2"/>
+        </w:numPr>
+        <w:bidi w:val="0"/>
+        <w:spacing w:before="0" w:beforeAutospacing="off" w:after="160" w:afterAutospacing="off" w:line="259" w:lineRule="auto"/>
+        <w:ind w:right="0"/>
+        <w:jc w:val="left"/>
+        <w:rPr>
+          <w:rFonts w:ascii="Calibri" w:hAnsi="Calibri" w:eastAsia="Calibri" w:cs="Calibri" w:asciiTheme="minorAscii" w:hAnsiTheme="minorAscii" w:eastAsiaTheme="minorAscii" w:cstheme="minorAscii"/>
+          <w:sz w:val="22"/>
+          <w:szCs w:val="22"/>
+        </w:rPr>
+      </w:pPr>
+      <w:r>
+        <w:rPr/>
+        <w:t xml:space="preserve">Look at the end of the file for </w:t>
+      </w:r>
+      <w:r>
+        <w:rPr/>
+        <w:t>X,Y</w:t>
+      </w:r>
+      <w:r>
+        <w:rPr/>
+        <w:t xml:space="preserve"> coordinates, NEAR_FID, NEAR_DIST, NEAR_ANGLE. </w:t>
+      </w:r>
     </w:p>
     <w:p>
-      <w:r>
+      <w:pPr>
+        <w:pStyle w:val="ListParagraph"/>
+        <w:numPr>
+          <w:ilvl w:val="0"/>
+          <w:numId w:val="2"/>
+        </w:numPr>
+        <w:bidi w:val="0"/>
+        <w:spacing w:before="0" w:beforeAutospacing="off" w:after="160" w:afterAutospacing="off" w:line="259" w:lineRule="auto"/>
+        <w:ind w:right="0"/>
+        <w:jc w:val="left"/>
+        <w:rPr>
+          <w:sz w:val="22"/>
+          <w:szCs w:val="22"/>
+        </w:rPr>
+      </w:pPr>
+      <w:r>
+        <w:rPr/>
+        <w:t xml:space="preserve">Use the </w:t>
+      </w:r>
+      <w:proofErr w:type="spellStart"/>
+      <w:r>
+        <w:rPr/>
+        <w:t>Near_FID</w:t>
+      </w:r>
+      <w:proofErr w:type="spellEnd"/>
+      <w:r>
+        <w:rPr/>
+        <w:t xml:space="preserve"> with the station ID below to match the meteorology data. </w:t>
+      </w:r>
+    </w:p>
+    <w:p xmlns:wp14="http://schemas.microsoft.com/office/word/2010/wordml" wp14:textId="11D60CE6">
+      <w:pPr>
+        <w:pStyle w:val="ListParagraph"/>
+        <w:numPr>
+          <w:ilvl w:val="0"/>
+          <w:numId w:val="2"/>
+        </w:numPr>
+        <w:bidi w:val="0"/>
+        <w:spacing w:before="0" w:beforeAutospacing="off" w:after="160" w:afterAutospacing="off" w:line="259" w:lineRule="auto"/>
+        <w:ind w:right="0"/>
+        <w:jc w:val="left"/>
+        <w:rPr>
+          <w:rFonts w:ascii="Calibri" w:hAnsi="Calibri" w:eastAsia="Calibri" w:cs="Calibri" w:asciiTheme="minorAscii" w:hAnsiTheme="minorAscii" w:eastAsiaTheme="minorAscii" w:cstheme="minorAscii"/>
+          <w:sz w:val="22"/>
+          <w:szCs w:val="22"/>
+        </w:rPr>
+      </w:pPr>
+      <w:r>
+        <w:rPr/>
+        <w:t xml:space="preserve">The rest of variables on the file, are not </w:t>
+      </w:r>
+      <w:r>
+        <w:rPr/>
+        <w:t>useful</w:t>
+      </w:r>
+      <w:r>
+        <w:rPr/>
+        <w:t xml:space="preserve"> for now. </w:t>
+      </w:r>
+    </w:p>
+    <w:p xmlns:wp14="http://schemas.microsoft.com/office/word/2010/wordml" wp14:textId="1F20A1EF">
+      <w:pPr>
+        <w:pStyle w:val="ListParagraph"/>
+        <w:numPr>
+          <w:ilvl w:val="0"/>
+          <w:numId w:val="2"/>
+        </w:numPr>
+        <w:bidi w:val="0"/>
+        <w:spacing w:before="0" w:beforeAutospacing="off" w:after="160" w:afterAutospacing="off" w:line="259" w:lineRule="auto"/>
+        <w:ind w:right="0"/>
+        <w:jc w:val="left"/>
+        <w:rPr>
+          <w:rFonts w:ascii="Calibri" w:hAnsi="Calibri" w:eastAsia="Calibri" w:cs="Calibri" w:asciiTheme="minorAscii" w:hAnsiTheme="minorAscii" w:eastAsiaTheme="minorAscii" w:cstheme="minorAscii"/>
+          <w:sz w:val="22"/>
+          <w:szCs w:val="22"/>
+        </w:rPr>
+      </w:pPr>
+      <w:r>
+        <w:rPr/>
+        <w:t xml:space="preserve">The </w:t>
+      </w:r>
+      <w:proofErr w:type="spellStart"/>
+      <w:r>
+        <w:rPr/>
+        <w:t>Receptor_disatnce</w:t>
+      </w:r>
+      <w:proofErr w:type="spellEnd"/>
+      <w:r>
+        <w:rPr/>
+        <w:t xml:space="preserve"> file, does have the pollution concertation for each receptor (CONC) along with the X and Y coordinates of the receptor. The NEAR_DIST shows the distance to the nearest road link. </w:t>
+      </w:r>
+    </w:p>
+    <w:p xmlns:wp14="http://schemas.microsoft.com/office/word/2010/wordml" wp14:textId="165CCE2D">
+      <w:pPr>
+        <w:pStyle w:val="ListParagraph"/>
+        <w:numPr>
+          <w:ilvl w:val="0"/>
+          <w:numId w:val="2"/>
+        </w:numPr>
+        <w:bidi w:val="0"/>
+        <w:spacing w:before="0" w:beforeAutospacing="off" w:after="160" w:afterAutospacing="off" w:line="259" w:lineRule="auto"/>
+        <w:ind w:right="0"/>
+        <w:jc w:val="left"/>
+        <w:rPr>
+          <w:sz w:val="22"/>
+          <w:szCs w:val="22"/>
+        </w:rPr>
+      </w:pPr>
+    </w:p>
+    <w:p xmlns:wp14="http://schemas.microsoft.com/office/word/2010/wordml" wp14:textId="12136076">
+      <w:pPr>
+        <w:pStyle w:val="Normal"/>
+        <w:bidi w:val="0"/>
+        <w:spacing w:before="0" w:beforeAutospacing="off" w:after="160" w:afterAutospacing="off" w:line="259" w:lineRule="auto"/>
+        <w:ind w:left="0" w:right="0"/>
+        <w:jc w:val="left"/>
+        <w:rPr>
+          <w:b w:val="1"/>
+          <w:bCs w:val="1"/>
+          <w:i w:val="1"/>
+          <w:iCs w:val="1"/>
+          <w:color w:val="C00000"/>
+          <w:sz w:val="24"/>
+          <w:szCs w:val="24"/>
+          <w:u w:val="single"/>
+        </w:rPr>
+      </w:pPr>
+      <w:r>
+        <w:rPr>
+          <w:b w:val="1"/>
+          <w:bCs w:val="1"/>
+          <w:i w:val="1"/>
+          <w:iCs w:val="1"/>
+          <w:color w:val="C00000"/>
+          <w:sz w:val="24"/>
+          <w:szCs w:val="24"/>
+          <w:u w:val="single"/>
+        </w:rPr>
+        <w:t>Base</w:t>
+      </w:r>
+    </w:p>
+    <w:p xmlns:wp14="http://schemas.microsoft.com/office/word/2010/wordml" wp14:textId="4EF1750E">
+      <w:pPr>
+        <w:pStyle w:val="Normal"/>
+        <w:rPr>
+          <w:b w:val="1"/>
+          <w:bCs w:val="1"/>
+          <w:color w:val="C00000"/>
+          <w:sz w:val="32"/>
+          <w:szCs w:val="32"/>
+          <w:u w:val="single"/>
+        </w:rPr>
+      </w:pPr>
+      <w:r>
+        <w:rPr/>
         <w:t>The meteorology data that is required for this research, can be obtained from meteorology stations. There exist 3 stations in the study area. So, I find the nearest stations to each road link. The data including daily values for over 5 years is included in two text file: the *.</w:t>
       </w:r>
       <w:proofErr w:type="spellStart"/>
       <w:r>
+        <w:rPr/>
         <w:t>pfl</w:t>
       </w:r>
       <w:proofErr w:type="spellEnd"/>
       <w:r>
+        <w:rPr/>
         <w:t xml:space="preserve"> and *.</w:t>
       </w:r>
       <w:proofErr w:type="spellStart"/>
       <w:r>
+        <w:rPr/>
         <w:t>sfc</w:t>
       </w:r>
       <w:proofErr w:type="spellEnd"/>
       <w:r>
+        <w:rPr/>
         <w:t xml:space="preserve"> file. The distance and angle to nearest Meteorology station for each link is calculated. Also, you can see the ID for the nearest station for each link, so you can match the data. </w:t>
       </w:r>
     </w:p>
-    <w:p>
+    <w:p xmlns:wp14="http://schemas.microsoft.com/office/word/2010/wordml" wp14:textId="77777777">
       <w:pPr>
         <w:pStyle w:val="ListParagraph"/>
         <w:numPr>
@@ -65,7 +353,7 @@
         <w:t>2 = NYC;</w:t>
       </w:r>
     </w:p>
-    <w:p>
+    <w:p xmlns:wp14="http://schemas.microsoft.com/office/word/2010/wordml" wp14:textId="77777777">
       <w:pPr>
         <w:pStyle w:val="ListParagraph"/>
         <w:numPr>
@@ -77,7 +365,7 @@
         <w:t>3= LAG;</w:t>
       </w:r>
     </w:p>
-    <w:p>
+    <w:p xmlns:wp14="http://schemas.microsoft.com/office/word/2010/wordml" wp14:textId="77777777">
       <w:pPr>
         <w:pStyle w:val="ListParagraph"/>
         <w:numPr>
@@ -89,7 +377,7 @@
         <w:t xml:space="preserve">4= JFK </w:t>
       </w:r>
     </w:p>
-    <w:p>
+    <w:p xmlns:wp14="http://schemas.microsoft.com/office/word/2010/wordml" wp14:textId="77777777">
       <w:pPr>
         <w:rPr>
           <w:b/>
@@ -108,13 +396,13 @@
         <w:t>PFL Data</w:t>
       </w:r>
     </w:p>
-    <w:p>
+    <w:p xmlns:wp14="http://schemas.microsoft.com/office/word/2010/wordml" wp14:textId="77777777">
       <w:r>
         <w:rPr>
           <w:noProof/>
         </w:rPr>
         <w:drawing>
-          <wp:inline distT="0" distB="0" distL="0" distR="0" wp14:anchorId="7E5F10CE" wp14:editId="29249DB0">
+          <wp:inline xmlns:wp14="http://schemas.microsoft.com/office/word/2010/wordprocessingDrawing" distT="0" distB="0" distL="0" distR="0" wp14:anchorId="7E5F10CE" wp14:editId="29249DB0">
             <wp:extent cx="5419725" cy="1543050"/>
             <wp:effectExtent l="0" t="0" r="9525" b="0"/>
             <wp:docPr id="2" name="Picture 2"/>
@@ -150,7 +438,7 @@
         </w:drawing>
       </w:r>
     </w:p>
-    <w:p>
+    <w:p xmlns:wp14="http://schemas.microsoft.com/office/word/2010/wordml" wp14:textId="77777777">
       <w:pPr>
         <w:rPr>
           <w:b/>
@@ -178,15 +466,15 @@
         <w:t xml:space="preserve"> Data</w:t>
       </w:r>
     </w:p>
-    <w:p/>
-    <w:p>
+    <w:p xmlns:wp14="http://schemas.microsoft.com/office/word/2010/wordml" wp14:textId="77777777"/>
+    <w:p xmlns:wp14="http://schemas.microsoft.com/office/word/2010/wordml" wp14:textId="77777777">
       <w:r>
         <w:rPr>
           <w:noProof/>
         </w:rPr>
         <w:lastRenderedPageBreak/>
         <w:drawing>
-          <wp:inline distT="0" distB="0" distL="0" distR="0" wp14:anchorId="798995E1" wp14:editId="2E47DD5D">
+          <wp:inline xmlns:wp14="http://schemas.microsoft.com/office/word/2010/wordprocessingDrawing" distT="0" distB="0" distL="0" distR="0" wp14:anchorId="798995E1" wp14:editId="2E47DD5D">
             <wp:extent cx="5276850" cy="3971925"/>
             <wp:effectExtent l="0" t="0" r="0" b="9525"/>
             <wp:docPr id="1" name="Picture 1"/>
@@ -222,8 +510,8 @@
         </w:drawing>
       </w:r>
     </w:p>
-    <w:p/>
-    <w:p>
+    <w:p xmlns:wp14="http://schemas.microsoft.com/office/word/2010/wordml" wp14:textId="77777777"/>
+    <w:p xmlns:wp14="http://schemas.microsoft.com/office/word/2010/wordml" wp14:textId="77777777">
       <w:pPr>
         <w:rPr>
           <w:b/>
@@ -242,14 +530,20 @@
         <w:t>Distance between a receptor and road link</w:t>
       </w:r>
     </w:p>
+    <w:p xmlns:wp14="http://schemas.microsoft.com/office/word/2010/wordml" wp14:textId="77777777">
+      <w:r>
+        <w:rPr/>
+        <w:t xml:space="preserve">For the distance between road and receptors, I attached the dbf file that shows the distance between each receptor (meter) and angle to the nearest road. </w:t>
+      </w:r>
+    </w:p>
     <w:p>
-      <w:r>
-        <w:t xml:space="preserve">For the distance between road and receptors, I attached the dbf file that shows the distance between each receptor (meter) and angle to the nearest road. </w:t>
-      </w:r>
+      <w:pPr>
+        <w:pStyle w:val="Normal"/>
+      </w:pPr>
     </w:p>
     <w:sectPr>
       <w:headerReference w:type="default" r:id="rId10"/>
-      <w:pgSz w:w="12240" w:h="15840"/>
+      <w:pgSz w:w="12240" w:h="15840" w:orient="portrait"/>
       <w:pgMar w:top="1440" w:right="1440" w:bottom="1440" w:left="1440" w:header="720" w:footer="720" w:gutter="0"/>
       <w:cols w:space="720"/>
       <w:docGrid w:linePitch="360"/>
@@ -261,7 +555,7 @@
 <file path=word/endnotes.xml><?xml version="1.0" encoding="utf-8"?>
 <w:endnotes xmlns:wpc="http://schemas.microsoft.com/office/word/2010/wordprocessingCanvas" xmlns:cx="http://schemas.microsoft.com/office/drawing/2014/chartex" xmlns:mc="http://schemas.openxmlformats.org/markup-compatibility/2006" xmlns:o="urn:schemas-microsoft-com:office:office" xmlns:r="http://schemas.openxmlformats.org/officeDocument/2006/relationships" xmlns:m="http://schemas.openxmlformats.org/officeDocument/2006/math" xmlns:v="urn:schemas-microsoft-com:vml" xmlns:wp14="http://schemas.microsoft.com/office/word/2010/wordprocessingDrawing" xmlns:wp="http://schemas.openxmlformats.org/drawingml/2006/wordprocessingDrawing" xmlns:w10="urn:schemas-microsoft-com:office:word" xmlns:w="http://schemas.openxmlformats.org/wordprocessingml/2006/main" xmlns:w14="http://schemas.microsoft.com/office/word/2010/wordml" xmlns:w15="http://schemas.microsoft.com/office/word/2012/wordml" xmlns:w16se="http://schemas.microsoft.com/office/word/2015/wordml/symex" xmlns:wpg="http://schemas.microsoft.com/office/word/2010/wordprocessingGroup" xmlns:wpi="http://schemas.microsoft.com/office/word/2010/wordprocessingInk" xmlns:wne="http://schemas.microsoft.com/office/word/2006/wordml" xmlns:wps="http://schemas.microsoft.com/office/word/2010/wordprocessingShape" mc:Ignorable="w14 w15 w16se wp14">
   <w:endnote w:type="separator" w:id="-1">
-    <w:p>
+    <w:p xmlns:wp14="http://schemas.microsoft.com/office/word/2010/wordml" wp14:textId="77777777">
       <w:pPr>
         <w:spacing w:after="0" w:line="240" w:lineRule="auto"/>
       </w:pPr>
@@ -271,7 +565,7 @@
     </w:p>
   </w:endnote>
   <w:endnote w:type="continuationSeparator" w:id="0">
-    <w:p>
+    <w:p xmlns:wp14="http://schemas.microsoft.com/office/word/2010/wordml" wp14:textId="77777777">
       <w:pPr>
         <w:spacing w:after="0" w:line="240" w:lineRule="auto"/>
       </w:pPr>
@@ -286,7 +580,7 @@
 <file path=word/footnotes.xml><?xml version="1.0" encoding="utf-8"?>
 <w:footnotes xmlns:wpc="http://schemas.microsoft.com/office/word/2010/wordprocessingCanvas" xmlns:cx="http://schemas.microsoft.com/office/drawing/2014/chartex" xmlns:mc="http://schemas.openxmlformats.org/markup-compatibility/2006" xmlns:o="urn:schemas-microsoft-com:office:office" xmlns:r="http://schemas.openxmlformats.org/officeDocument/2006/relationships" xmlns:m="http://schemas.openxmlformats.org/officeDocument/2006/math" xmlns:v="urn:schemas-microsoft-com:vml" xmlns:wp14="http://schemas.microsoft.com/office/word/2010/wordprocessingDrawing" xmlns:wp="http://schemas.openxmlformats.org/drawingml/2006/wordprocessingDrawing" xmlns:w10="urn:schemas-microsoft-com:office:word" xmlns:w="http://schemas.openxmlformats.org/wordprocessingml/2006/main" xmlns:w14="http://schemas.microsoft.com/office/word/2010/wordml" xmlns:w15="http://schemas.microsoft.com/office/word/2012/wordml" xmlns:w16se="http://schemas.microsoft.com/office/word/2015/wordml/symex" xmlns:wpg="http://schemas.microsoft.com/office/word/2010/wordprocessingGroup" xmlns:wpi="http://schemas.microsoft.com/office/word/2010/wordprocessingInk" xmlns:wne="http://schemas.microsoft.com/office/word/2006/wordml" xmlns:wps="http://schemas.microsoft.com/office/word/2010/wordprocessingShape" mc:Ignorable="w14 w15 w16se wp14">
   <w:footnote w:type="separator" w:id="-1">
-    <w:p>
+    <w:p xmlns:wp14="http://schemas.microsoft.com/office/word/2010/wordml" wp14:textId="77777777">
       <w:pPr>
         <w:spacing w:after="0" w:line="240" w:lineRule="auto"/>
       </w:pPr>
@@ -296,7 +590,7 @@
     </w:p>
   </w:footnote>
   <w:footnote w:type="continuationSeparator" w:id="0">
-    <w:p>
+    <w:p xmlns:wp14="http://schemas.microsoft.com/office/word/2010/wordml" wp14:textId="77777777">
       <w:pPr>
         <w:spacing w:after="0" w:line="240" w:lineRule="auto"/>
       </w:pPr>
@@ -310,7 +604,7 @@
 
 <file path=word/header1.xml><?xml version="1.0" encoding="utf-8"?>
 <w:hdr xmlns:wpc="http://schemas.microsoft.com/office/word/2010/wordprocessingCanvas" xmlns:cx="http://schemas.microsoft.com/office/drawing/2014/chartex" xmlns:mc="http://schemas.openxmlformats.org/markup-compatibility/2006" xmlns:o="urn:schemas-microsoft-com:office:office" xmlns:r="http://schemas.openxmlformats.org/officeDocument/2006/relationships" xmlns:m="http://schemas.openxmlformats.org/officeDocument/2006/math" xmlns:v="urn:schemas-microsoft-com:vml" xmlns:wp14="http://schemas.microsoft.com/office/word/2010/wordprocessingDrawing" xmlns:wp="http://schemas.openxmlformats.org/drawingml/2006/wordprocessingDrawing" xmlns:w10="urn:schemas-microsoft-com:office:word" xmlns:w="http://schemas.openxmlformats.org/wordprocessingml/2006/main" xmlns:w14="http://schemas.microsoft.com/office/word/2010/wordml" xmlns:w15="http://schemas.microsoft.com/office/word/2012/wordml" xmlns:w16se="http://schemas.microsoft.com/office/word/2015/wordml/symex" xmlns:wpg="http://schemas.microsoft.com/office/word/2010/wordprocessingGroup" xmlns:wpi="http://schemas.microsoft.com/office/word/2010/wordprocessingInk" xmlns:wne="http://schemas.microsoft.com/office/word/2006/wordml" xmlns:wps="http://schemas.microsoft.com/office/word/2010/wordprocessingShape" mc:Ignorable="w14 w15 w16se wp14">
-  <w:p>
+  <w:p xmlns:wp14="http://schemas.microsoft.com/office/word/2010/wordml" wp14:textId="77777777">
     <w:pPr>
       <w:pStyle w:val="Header"/>
       <w:rPr>
@@ -333,7 +627,7 @@
       <w:t xml:space="preserve">                                                                                                                                                Nov 16, 2020</w:t>
     </w:r>
   </w:p>
-  <w:p>
+  <w:p xmlns:wp14="http://schemas.microsoft.com/office/word/2010/wordml" wp14:textId="77777777">
     <w:pPr>
       <w:pStyle w:val="Header"/>
       <w:rPr>
@@ -354,6 +648,117 @@
 
 <file path=word/numbering.xml><?xml version="1.0" encoding="utf-8"?>
 <w:numbering xmlns:wpc="http://schemas.microsoft.com/office/word/2010/wordprocessingCanvas" xmlns:cx="http://schemas.microsoft.com/office/drawing/2014/chartex" xmlns:mc="http://schemas.openxmlformats.org/markup-compatibility/2006" xmlns:o="urn:schemas-microsoft-com:office:office" xmlns:r="http://schemas.openxmlformats.org/officeDocument/2006/relationships" xmlns:m="http://schemas.openxmlformats.org/officeDocument/2006/math" xmlns:v="urn:schemas-microsoft-com:vml" xmlns:wp14="http://schemas.microsoft.com/office/word/2010/wordprocessingDrawing" xmlns:wp="http://schemas.openxmlformats.org/drawingml/2006/wordprocessingDrawing" xmlns:w10="urn:schemas-microsoft-com:office:word" xmlns:w="http://schemas.openxmlformats.org/wordprocessingml/2006/main" xmlns:w14="http://schemas.microsoft.com/office/word/2010/wordml" xmlns:w15="http://schemas.microsoft.com/office/word/2012/wordml" xmlns:w16se="http://schemas.microsoft.com/office/word/2015/wordml/symex" xmlns:wpg="http://schemas.microsoft.com/office/word/2010/wordprocessingGroup" xmlns:wpi="http://schemas.microsoft.com/office/word/2010/wordprocessingInk" xmlns:wne="http://schemas.microsoft.com/office/word/2006/wordml" xmlns:wps="http://schemas.microsoft.com/office/word/2010/wordprocessingShape" mc:Ignorable="w14 w15 w16se wp14">
+  <w:abstractNum xmlns:w="http://schemas.openxmlformats.org/wordprocessingml/2006/main" w:abstractNumId="1">
+    <w:multiLevelType xmlns:w="http://schemas.openxmlformats.org/wordprocessingml/2006/main" w:val="hybridMultilevel"/>
+    <w:lvl xmlns:w="http://schemas.openxmlformats.org/wordprocessingml/2006/main" w:ilvl="0">
+      <w:start w:val="1"/>
+      <w:numFmt w:val="bullet"/>
+      <w:lvlText w:val=""/>
+      <w:lvlJc w:val="left"/>
+      <w:pPr>
+        <w:ind w:left="720" w:hanging="360"/>
+      </w:pPr>
+      <w:rPr>
+        <w:rFonts w:hint="default" w:ascii="Symbol" w:hAnsi="Symbol"/>
+      </w:rPr>
+    </w:lvl>
+    <w:lvl xmlns:w="http://schemas.openxmlformats.org/wordprocessingml/2006/main" w:ilvl="1">
+      <w:start w:val="1"/>
+      <w:numFmt w:val="bullet"/>
+      <w:lvlText w:val="o"/>
+      <w:lvlJc w:val="left"/>
+      <w:pPr>
+        <w:ind w:left="1440" w:hanging="360"/>
+      </w:pPr>
+      <w:rPr>
+        <w:rFonts w:hint="default" w:ascii="Courier New" w:hAnsi="Courier New"/>
+      </w:rPr>
+    </w:lvl>
+    <w:lvl xmlns:w="http://schemas.openxmlformats.org/wordprocessingml/2006/main" w:ilvl="2">
+      <w:start w:val="1"/>
+      <w:numFmt w:val="bullet"/>
+      <w:lvlText w:val=""/>
+      <w:lvlJc w:val="left"/>
+      <w:pPr>
+        <w:ind w:left="2160" w:hanging="360"/>
+      </w:pPr>
+      <w:rPr>
+        <w:rFonts w:hint="default" w:ascii="Wingdings" w:hAnsi="Wingdings"/>
+      </w:rPr>
+    </w:lvl>
+    <w:lvl xmlns:w="http://schemas.openxmlformats.org/wordprocessingml/2006/main" w:ilvl="3">
+      <w:start w:val="1"/>
+      <w:numFmt w:val="bullet"/>
+      <w:lvlText w:val=""/>
+      <w:lvlJc w:val="left"/>
+      <w:pPr>
+        <w:ind w:left="2880" w:hanging="360"/>
+      </w:pPr>
+      <w:rPr>
+        <w:rFonts w:hint="default" w:ascii="Symbol" w:hAnsi="Symbol"/>
+      </w:rPr>
+    </w:lvl>
+    <w:lvl xmlns:w="http://schemas.openxmlformats.org/wordprocessingml/2006/main" w:ilvl="4">
+      <w:start w:val="1"/>
+      <w:numFmt w:val="bullet"/>
+      <w:lvlText w:val="o"/>
+      <w:lvlJc w:val="left"/>
+      <w:pPr>
+        <w:ind w:left="3600" w:hanging="360"/>
+      </w:pPr>
+      <w:rPr>
+        <w:rFonts w:hint="default" w:ascii="Courier New" w:hAnsi="Courier New"/>
+      </w:rPr>
+    </w:lvl>
+    <w:lvl xmlns:w="http://schemas.openxmlformats.org/wordprocessingml/2006/main" w:ilvl="5">
+      <w:start w:val="1"/>
+      <w:numFmt w:val="bullet"/>
+      <w:lvlText w:val=""/>
+      <w:lvlJc w:val="left"/>
+      <w:pPr>
+        <w:ind w:left="4320" w:hanging="360"/>
+      </w:pPr>
+      <w:rPr>
+        <w:rFonts w:hint="default" w:ascii="Wingdings" w:hAnsi="Wingdings"/>
+      </w:rPr>
+    </w:lvl>
+    <w:lvl xmlns:w="http://schemas.openxmlformats.org/wordprocessingml/2006/main" w:ilvl="6">
+      <w:start w:val="1"/>
+      <w:numFmt w:val="bullet"/>
+      <w:lvlText w:val=""/>
+      <w:lvlJc w:val="left"/>
+      <w:pPr>
+        <w:ind w:left="5040" w:hanging="360"/>
+      </w:pPr>
+      <w:rPr>
+        <w:rFonts w:hint="default" w:ascii="Symbol" w:hAnsi="Symbol"/>
+      </w:rPr>
+    </w:lvl>
+    <w:lvl xmlns:w="http://schemas.openxmlformats.org/wordprocessingml/2006/main" w:ilvl="7">
+      <w:start w:val="1"/>
+      <w:numFmt w:val="bullet"/>
+      <w:lvlText w:val="o"/>
+      <w:lvlJc w:val="left"/>
+      <w:pPr>
+        <w:ind w:left="5760" w:hanging="360"/>
+      </w:pPr>
+      <w:rPr>
+        <w:rFonts w:hint="default" w:ascii="Courier New" w:hAnsi="Courier New"/>
+      </w:rPr>
+    </w:lvl>
+    <w:lvl xmlns:w="http://schemas.openxmlformats.org/wordprocessingml/2006/main" w:ilvl="8">
+      <w:start w:val="1"/>
+      <w:numFmt w:val="bullet"/>
+      <w:lvlText w:val=""/>
+      <w:lvlJc w:val="left"/>
+      <w:pPr>
+        <w:ind w:left="6480" w:hanging="360"/>
+      </w:pPr>
+      <w:rPr>
+        <w:rFonts w:hint="default" w:ascii="Wingdings" w:hAnsi="Wingdings"/>
+      </w:rPr>
+    </w:lvl>
+  </w:abstractNum>
   <w:abstractNum w:abstractNumId="0" w15:restartNumberingAfterBreak="0">
     <w:nsid w:val="1C53469F"/>
     <w:multiLevelType w:val="hybridMultilevel"/>
@@ -367,7 +772,7 @@
         <w:ind w:left="720" w:hanging="360"/>
       </w:pPr>
       <w:rPr>
-        <w:rFonts w:ascii="Symbol" w:hAnsi="Symbol" w:hint="default"/>
+        <w:rFonts w:hint="default" w:ascii="Symbol" w:hAnsi="Symbol"/>
       </w:rPr>
     </w:lvl>
     <w:lvl w:ilvl="1" w:tplc="04090003" w:tentative="1">
@@ -379,7 +784,7 @@
         <w:ind w:left="1440" w:hanging="360"/>
       </w:pPr>
       <w:rPr>
-        <w:rFonts w:ascii="Courier New" w:hAnsi="Courier New" w:cs="Courier New" w:hint="default"/>
+        <w:rFonts w:hint="default" w:ascii="Courier New" w:hAnsi="Courier New" w:cs="Courier New"/>
       </w:rPr>
     </w:lvl>
     <w:lvl w:ilvl="2" w:tplc="04090005" w:tentative="1">
@@ -391,7 +796,7 @@
         <w:ind w:left="2160" w:hanging="360"/>
       </w:pPr>
       <w:rPr>
-        <w:rFonts w:ascii="Wingdings" w:hAnsi="Wingdings" w:hint="default"/>
+        <w:rFonts w:hint="default" w:ascii="Wingdings" w:hAnsi="Wingdings"/>
       </w:rPr>
     </w:lvl>
     <w:lvl w:ilvl="3" w:tplc="04090001" w:tentative="1">
@@ -403,7 +808,7 @@
         <w:ind w:left="2880" w:hanging="360"/>
       </w:pPr>
       <w:rPr>
-        <w:rFonts w:ascii="Symbol" w:hAnsi="Symbol" w:hint="default"/>
+        <w:rFonts w:hint="default" w:ascii="Symbol" w:hAnsi="Symbol"/>
       </w:rPr>
     </w:lvl>
     <w:lvl w:ilvl="4" w:tplc="04090003" w:tentative="1">
@@ -415,7 +820,7 @@
         <w:ind w:left="3600" w:hanging="360"/>
       </w:pPr>
       <w:rPr>
-        <w:rFonts w:ascii="Courier New" w:hAnsi="Courier New" w:cs="Courier New" w:hint="default"/>
+        <w:rFonts w:hint="default" w:ascii="Courier New" w:hAnsi="Courier New" w:cs="Courier New"/>
       </w:rPr>
     </w:lvl>
     <w:lvl w:ilvl="5" w:tplc="04090005" w:tentative="1">
@@ -427,7 +832,7 @@
         <w:ind w:left="4320" w:hanging="360"/>
       </w:pPr>
       <w:rPr>
-        <w:rFonts w:ascii="Wingdings" w:hAnsi="Wingdings" w:hint="default"/>
+        <w:rFonts w:hint="default" w:ascii="Wingdings" w:hAnsi="Wingdings"/>
       </w:rPr>
     </w:lvl>
     <w:lvl w:ilvl="6" w:tplc="04090001" w:tentative="1">
@@ -439,7 +844,7 @@
         <w:ind w:left="5040" w:hanging="360"/>
       </w:pPr>
       <w:rPr>
-        <w:rFonts w:ascii="Symbol" w:hAnsi="Symbol" w:hint="default"/>
+        <w:rFonts w:hint="default" w:ascii="Symbol" w:hAnsi="Symbol"/>
       </w:rPr>
     </w:lvl>
     <w:lvl w:ilvl="7" w:tplc="04090003" w:tentative="1">
@@ -451,7 +856,7 @@
         <w:ind w:left="5760" w:hanging="360"/>
       </w:pPr>
       <w:rPr>
-        <w:rFonts w:ascii="Courier New" w:hAnsi="Courier New" w:cs="Courier New" w:hint="default"/>
+        <w:rFonts w:hint="default" w:ascii="Courier New" w:hAnsi="Courier New" w:cs="Courier New"/>
       </w:rPr>
     </w:lvl>
     <w:lvl w:ilvl="8" w:tplc="04090005" w:tentative="1">
@@ -463,10 +868,13 @@
         <w:ind w:left="6480" w:hanging="360"/>
       </w:pPr>
       <w:rPr>
-        <w:rFonts w:ascii="Wingdings" w:hAnsi="Wingdings" w:hint="default"/>
+        <w:rFonts w:hint="default" w:ascii="Wingdings" w:hAnsi="Wingdings"/>
       </w:rPr>
     </w:lvl>
   </w:abstractNum>
+  <w:num w:numId="2">
+    <w:abstractNumId w:val="1"/>
+  </w:num>
   <w:num w:numId="1">
     <w:abstractNumId w:val="0"/>
   </w:num>
@@ -474,11 +882,11 @@
 </file>
 
 <file path=word/styles.xml><?xml version="1.0" encoding="utf-8"?>
-<w:styles xmlns:mc="http://schemas.openxmlformats.org/markup-compatibility/2006" xmlns:r="http://schemas.openxmlformats.org/officeDocument/2006/relationships" xmlns:w="http://schemas.openxmlformats.org/wordprocessingml/2006/main" xmlns:w14="http://schemas.microsoft.com/office/word/2010/wordml" xmlns:w15="http://schemas.microsoft.com/office/word/2012/wordml" xmlns:w16se="http://schemas.microsoft.com/office/word/2015/wordml/symex" mc:Ignorable="w14 w15 w16se">
+<w:styles xmlns:wp14="http://schemas.microsoft.com/office/word/2010/wordprocessingDrawing" xmlns:mc="http://schemas.openxmlformats.org/markup-compatibility/2006" xmlns:r="http://schemas.openxmlformats.org/officeDocument/2006/relationships" xmlns:w="http://schemas.openxmlformats.org/wordprocessingml/2006/main" xmlns:w14="http://schemas.microsoft.com/office/word/2010/wordml" xmlns:w15="http://schemas.microsoft.com/office/word/2012/wordml" xmlns:w16se="http://schemas.microsoft.com/office/word/2015/wordml/symex" mc:Ignorable="w14 w15 w16se wp14">
   <w:docDefaults>
     <w:rPrDefault>
       <w:rPr>
-        <w:rFonts w:asciiTheme="minorHAnsi" w:eastAsiaTheme="minorHAnsi" w:hAnsiTheme="minorHAnsi" w:cstheme="minorBidi"/>
+        <w:rFonts w:asciiTheme="minorHAnsi" w:hAnsiTheme="minorHAnsi" w:eastAsiaTheme="minorHAnsi" w:cstheme="minorBidi"/>
         <w:sz w:val="22"/>
         <w:szCs w:val="22"/>
         <w:lang w:val="en-US" w:eastAsia="en-US" w:bidi="ar-SA"/>
@@ -493,14 +901,14 @@
   <w:latentStyles w:defLockedState="0" w:defUIPriority="99" w:defSemiHidden="0" w:defUnhideWhenUsed="0" w:defQFormat="0" w:count="371">
     <w:lsdException w:name="Normal" w:uiPriority="0" w:qFormat="1"/>
     <w:lsdException w:name="heading 1" w:uiPriority="9" w:qFormat="1"/>
-    <w:lsdException w:name="heading 2" w:semiHidden="1" w:uiPriority="9" w:unhideWhenUsed="1" w:qFormat="1"/>
-    <w:lsdException w:name="heading 3" w:semiHidden="1" w:uiPriority="9" w:unhideWhenUsed="1" w:qFormat="1"/>
-    <w:lsdException w:name="heading 4" w:semiHidden="1" w:uiPriority="9" w:unhideWhenUsed="1" w:qFormat="1"/>
-    <w:lsdException w:name="heading 5" w:semiHidden="1" w:uiPriority="9" w:unhideWhenUsed="1" w:qFormat="1"/>
-    <w:lsdException w:name="heading 6" w:semiHidden="1" w:uiPriority="9" w:unhideWhenUsed="1" w:qFormat="1"/>
-    <w:lsdException w:name="heading 7" w:semiHidden="1" w:uiPriority="9" w:unhideWhenUsed="1" w:qFormat="1"/>
-    <w:lsdException w:name="heading 8" w:semiHidden="1" w:uiPriority="9" w:unhideWhenUsed="1" w:qFormat="1"/>
-    <w:lsdException w:name="heading 9" w:semiHidden="1" w:uiPriority="9" w:unhideWhenUsed="1" w:qFormat="1"/>
+    <w:lsdException w:name="heading 2" w:uiPriority="9" w:semiHidden="1" w:unhideWhenUsed="1" w:qFormat="1"/>
+    <w:lsdException w:name="heading 3" w:uiPriority="9" w:semiHidden="1" w:unhideWhenUsed="1" w:qFormat="1"/>
+    <w:lsdException w:name="heading 4" w:uiPriority="9" w:semiHidden="1" w:unhideWhenUsed="1" w:qFormat="1"/>
+    <w:lsdException w:name="heading 5" w:uiPriority="9" w:semiHidden="1" w:unhideWhenUsed="1" w:qFormat="1"/>
+    <w:lsdException w:name="heading 6" w:uiPriority="9" w:semiHidden="1" w:unhideWhenUsed="1" w:qFormat="1"/>
+    <w:lsdException w:name="heading 7" w:uiPriority="9" w:semiHidden="1" w:unhideWhenUsed="1" w:qFormat="1"/>
+    <w:lsdException w:name="heading 8" w:uiPriority="9" w:semiHidden="1" w:unhideWhenUsed="1" w:qFormat="1"/>
+    <w:lsdException w:name="heading 9" w:uiPriority="9" w:semiHidden="1" w:unhideWhenUsed="1" w:qFormat="1"/>
     <w:lsdException w:name="index 1" w:semiHidden="1" w:unhideWhenUsed="1"/>
     <w:lsdException w:name="index 2" w:semiHidden="1" w:unhideWhenUsed="1"/>
     <w:lsdException w:name="index 3" w:semiHidden="1" w:unhideWhenUsed="1"/>
@@ -510,22 +918,22 @@
     <w:lsdException w:name="index 7" w:semiHidden="1" w:unhideWhenUsed="1"/>
     <w:lsdException w:name="index 8" w:semiHidden="1" w:unhideWhenUsed="1"/>
     <w:lsdException w:name="index 9" w:semiHidden="1" w:unhideWhenUsed="1"/>
-    <w:lsdException w:name="toc 1" w:semiHidden="1" w:uiPriority="39" w:unhideWhenUsed="1"/>
-    <w:lsdException w:name="toc 2" w:semiHidden="1" w:uiPriority="39" w:unhideWhenUsed="1"/>
-    <w:lsdException w:name="toc 3" w:semiHidden="1" w:uiPriority="39" w:unhideWhenUsed="1"/>
-    <w:lsdException w:name="toc 4" w:semiHidden="1" w:uiPriority="39" w:unhideWhenUsed="1"/>
-    <w:lsdException w:name="toc 5" w:semiHidden="1" w:uiPriority="39" w:unhideWhenUsed="1"/>
-    <w:lsdException w:name="toc 6" w:semiHidden="1" w:uiPriority="39" w:unhideWhenUsed="1"/>
-    <w:lsdException w:name="toc 7" w:semiHidden="1" w:uiPriority="39" w:unhideWhenUsed="1"/>
-    <w:lsdException w:name="toc 8" w:semiHidden="1" w:uiPriority="39" w:unhideWhenUsed="1"/>
-    <w:lsdException w:name="toc 9" w:semiHidden="1" w:uiPriority="39" w:unhideWhenUsed="1"/>
+    <w:lsdException w:name="toc 1" w:uiPriority="39" w:semiHidden="1" w:unhideWhenUsed="1"/>
+    <w:lsdException w:name="toc 2" w:uiPriority="39" w:semiHidden="1" w:unhideWhenUsed="1"/>
+    <w:lsdException w:name="toc 3" w:uiPriority="39" w:semiHidden="1" w:unhideWhenUsed="1"/>
+    <w:lsdException w:name="toc 4" w:uiPriority="39" w:semiHidden="1" w:unhideWhenUsed="1"/>
+    <w:lsdException w:name="toc 5" w:uiPriority="39" w:semiHidden="1" w:unhideWhenUsed="1"/>
+    <w:lsdException w:name="toc 6" w:uiPriority="39" w:semiHidden="1" w:unhideWhenUsed="1"/>
+    <w:lsdException w:name="toc 7" w:uiPriority="39" w:semiHidden="1" w:unhideWhenUsed="1"/>
+    <w:lsdException w:name="toc 8" w:uiPriority="39" w:semiHidden="1" w:unhideWhenUsed="1"/>
+    <w:lsdException w:name="toc 9" w:uiPriority="39" w:semiHidden="1" w:unhideWhenUsed="1"/>
     <w:lsdException w:name="Normal Indent" w:semiHidden="1" w:unhideWhenUsed="1"/>
     <w:lsdException w:name="footnote text" w:semiHidden="1" w:unhideWhenUsed="1"/>
     <w:lsdException w:name="annotation text" w:semiHidden="1" w:unhideWhenUsed="1"/>
     <w:lsdException w:name="header" w:semiHidden="1" w:unhideWhenUsed="1"/>
     <w:lsdException w:name="footer" w:semiHidden="1" w:unhideWhenUsed="1"/>
     <w:lsdException w:name="index heading" w:semiHidden="1" w:unhideWhenUsed="1"/>
-    <w:lsdException w:name="caption" w:semiHidden="1" w:uiPriority="35" w:unhideWhenUsed="1" w:qFormat="1"/>
+    <w:lsdException w:name="caption" w:uiPriority="35" w:semiHidden="1" w:unhideWhenUsed="1" w:qFormat="1"/>
     <w:lsdException w:name="table of figures" w:semiHidden="1" w:unhideWhenUsed="1"/>
     <w:lsdException w:name="envelope address" w:semiHidden="1" w:unhideWhenUsed="1"/>
     <w:lsdException w:name="envelope return" w:semiHidden="1" w:unhideWhenUsed="1"/>
@@ -556,7 +964,7 @@
     <w:lsdException w:name="Title" w:uiPriority="10" w:qFormat="1"/>
     <w:lsdException w:name="Closing" w:semiHidden="1" w:unhideWhenUsed="1"/>
     <w:lsdException w:name="Signature" w:semiHidden="1" w:unhideWhenUsed="1"/>
-    <w:lsdException w:name="Default Paragraph Font" w:semiHidden="1" w:uiPriority="1" w:unhideWhenUsed="1"/>
+    <w:lsdException w:name="Default Paragraph Font" w:uiPriority="1" w:semiHidden="1" w:unhideWhenUsed="1"/>
     <w:lsdException w:name="Body Text" w:semiHidden="1" w:unhideWhenUsed="1"/>
     <w:lsdException w:name="Body Text Indent" w:semiHidden="1" w:unhideWhenUsed="1"/>
     <w:lsdException w:name="List Continue" w:semiHidden="1" w:unhideWhenUsed="1"/>
@@ -756,8 +1164,8 @@
     <w:lsdException w:name="Subtle Reference" w:uiPriority="31" w:qFormat="1"/>
     <w:lsdException w:name="Intense Reference" w:uiPriority="32" w:qFormat="1"/>
     <w:lsdException w:name="Book Title" w:uiPriority="33" w:qFormat="1"/>
-    <w:lsdException w:name="Bibliography" w:semiHidden="1" w:uiPriority="37" w:unhideWhenUsed="1"/>
-    <w:lsdException w:name="TOC Heading" w:semiHidden="1" w:uiPriority="39" w:unhideWhenUsed="1" w:qFormat="1"/>
+    <w:lsdException w:name="Bibliography" w:uiPriority="37" w:semiHidden="1" w:unhideWhenUsed="1"/>
+    <w:lsdException w:name="TOC Heading" w:uiPriority="39" w:semiHidden="1" w:unhideWhenUsed="1" w:qFormat="1"/>
     <w:lsdException w:name="Plain Table 1" w:uiPriority="41"/>
     <w:lsdException w:name="Plain Table 2" w:uiPriority="42"/>
     <w:lsdException w:name="Plain Table 3" w:uiPriority="43"/>
@@ -863,17 +1271,17 @@
     <w:lsdException w:name="List Table 6 Colorful Accent 6" w:uiPriority="51"/>
     <w:lsdException w:name="List Table 7 Colorful Accent 6" w:uiPriority="52"/>
   </w:latentStyles>
-  <w:style w:type="paragraph" w:default="1" w:styleId="Normal">
+  <w:style w:type="paragraph" w:styleId="Normal" w:default="1">
     <w:name w:val="Normal"/>
     <w:qFormat/>
   </w:style>
-  <w:style w:type="character" w:default="1" w:styleId="DefaultParagraphFont">
+  <w:style w:type="character" w:styleId="DefaultParagraphFont" w:default="1">
     <w:name w:val="Default Paragraph Font"/>
     <w:uiPriority w:val="1"/>
     <w:semiHidden/>
     <w:unhideWhenUsed/>
   </w:style>
-  <w:style w:type="table" w:default="1" w:styleId="TableNormal">
+  <w:style w:type="table" w:styleId="TableNormal" w:default="1">
     <w:name w:val="Normal Table"/>
     <w:uiPriority w:val="99"/>
     <w:semiHidden/>
@@ -888,7 +1296,7 @@
       </w:tblCellMar>
     </w:tblPr>
   </w:style>
-  <w:style w:type="numbering" w:default="1" w:styleId="NoList">
+  <w:style w:type="numbering" w:styleId="NoList" w:default="1">
     <w:name w:val="No List"/>
     <w:uiPriority w:val="99"/>
     <w:semiHidden/>
@@ -920,7 +1328,7 @@
       <w:spacing w:after="0" w:line="240" w:lineRule="auto"/>
     </w:pPr>
   </w:style>
-  <w:style w:type="character" w:customStyle="1" w:styleId="HeaderChar">
+  <w:style w:type="character" w:styleId="HeaderChar" w:customStyle="1">
     <w:name w:val="Header Char"/>
     <w:basedOn w:val="DefaultParagraphFont"/>
     <w:link w:val="Header"/>
@@ -942,7 +1350,7 @@
       <w:spacing w:after="0" w:line="240" w:lineRule="auto"/>
     </w:pPr>
   </w:style>
-  <w:style w:type="character" w:customStyle="1" w:styleId="FooterChar">
+  <w:style w:type="character" w:styleId="FooterChar" w:customStyle="1">
     <w:name w:val="Footer Char"/>
     <w:basedOn w:val="DefaultParagraphFont"/>
     <w:link w:val="Footer"/>

</xml_diff>